<commit_message>
EBAC 2° Lesson - 2
</commit_message>
<xml_diff>
--- a/Qualidade Software_M2_Giovanna_Paolinelli.docx
+++ b/Qualidade Software_M2_Giovanna_Paolinelli.docx
@@ -491,30 +491,91 @@
           <w:sz w:val="24"/>
           <w:szCs w:val="24"/>
         </w:rPr>
-        <w:t>Aqui você deve fazer um breve resumo do seu projeto.  Aborde um pouco de tudo, mas não entre profundamente em nada. O “resumo” em um trabalho acadêmico “serve” para mostrar ao leitor se o conteúdo é de seu interesse ou não</w:t>
-      </w:r>
-      <w:r>
-        <w:rPr>
-          <w:rFonts w:ascii="Arial" w:eastAsia="Arial" w:hAnsi="Arial" w:cs="Arial"/>
-          <w:color w:val="000000" w:themeColor="text1"/>
-          <w:sz w:val="24"/>
-          <w:szCs w:val="24"/>
-        </w:rPr>
-        <w:t>, m</w:t>
-      </w:r>
-      <w:r>
-        <w:rPr>
-          <w:rFonts w:ascii="Arial" w:eastAsia="Arial" w:hAnsi="Arial" w:cs="Arial"/>
-          <w:color w:val="000000" w:themeColor="text1"/>
-          <w:sz w:val="24"/>
-          <w:szCs w:val="24"/>
-        </w:rPr>
-        <w:t xml:space="preserve">as é um resumo, um breve relato de, no máximo 200 palavras.  </w:t>
-      </w:r>
-    </w:p>
-    <w:p>
-      <w:pPr>
-        <w:spacing w:line="360" w:lineRule="auto"/>
+        <w:t xml:space="preserve">O presente relatório tem como objetivo apresentar as características de qualidade de um produto para o módulo 2 do curso de Engenheiro de Qualidade de Software da EBAC. O produto selecionado foi a </w:t>
+      </w:r>
+      <w:proofErr w:type="spellStart"/>
+      <w:r>
+        <w:rPr>
+          <w:rFonts w:ascii="Arial" w:eastAsia="Arial" w:hAnsi="Arial" w:cs="Arial"/>
+          <w:color w:val="000000" w:themeColor="text1"/>
+          <w:sz w:val="24"/>
+          <w:szCs w:val="24"/>
+        </w:rPr>
+        <w:t>Echo</w:t>
+      </w:r>
+      <w:proofErr w:type="spellEnd"/>
+      <w:r>
+        <w:rPr>
+          <w:rFonts w:ascii="Arial" w:eastAsia="Arial" w:hAnsi="Arial" w:cs="Arial"/>
+          <w:color w:val="000000" w:themeColor="text1"/>
+          <w:sz w:val="24"/>
+          <w:szCs w:val="24"/>
+        </w:rPr>
+        <w:t xml:space="preserve"> </w:t>
+      </w:r>
+      <w:proofErr w:type="spellStart"/>
+      <w:r>
+        <w:rPr>
+          <w:rFonts w:ascii="Arial" w:eastAsia="Arial" w:hAnsi="Arial" w:cs="Arial"/>
+          <w:color w:val="000000" w:themeColor="text1"/>
+          <w:sz w:val="24"/>
+          <w:szCs w:val="24"/>
+        </w:rPr>
+        <w:t>Dot</w:t>
+      </w:r>
+      <w:proofErr w:type="spellEnd"/>
+      <w:r>
+        <w:rPr>
+          <w:rFonts w:ascii="Arial" w:eastAsia="Arial" w:hAnsi="Arial" w:cs="Arial"/>
+          <w:color w:val="000000" w:themeColor="text1"/>
+          <w:sz w:val="24"/>
+          <w:szCs w:val="24"/>
+        </w:rPr>
+        <w:t xml:space="preserve"> </w:t>
+      </w:r>
+      <w:proofErr w:type="spellStart"/>
+      <w:r>
+        <w:rPr>
+          <w:rFonts w:ascii="Arial" w:eastAsia="Arial" w:hAnsi="Arial" w:cs="Arial"/>
+          <w:color w:val="000000" w:themeColor="text1"/>
+          <w:sz w:val="24"/>
+          <w:szCs w:val="24"/>
+        </w:rPr>
+        <w:t>Smart</w:t>
+      </w:r>
+      <w:proofErr w:type="spellEnd"/>
+      <w:r>
+        <w:rPr>
+          <w:rFonts w:ascii="Arial" w:eastAsia="Arial" w:hAnsi="Arial" w:cs="Arial"/>
+          <w:color w:val="000000" w:themeColor="text1"/>
+          <w:sz w:val="24"/>
+          <w:szCs w:val="24"/>
+        </w:rPr>
+        <w:t xml:space="preserve"> Speaker da </w:t>
+      </w:r>
+      <w:proofErr w:type="spellStart"/>
+      <w:r>
+        <w:rPr>
+          <w:rFonts w:ascii="Arial" w:eastAsia="Arial" w:hAnsi="Arial" w:cs="Arial"/>
+          <w:color w:val="000000" w:themeColor="text1"/>
+          <w:sz w:val="24"/>
+          <w:szCs w:val="24"/>
+        </w:rPr>
+        <w:t>Amazon</w:t>
+      </w:r>
+      <w:proofErr w:type="spellEnd"/>
+      <w:r>
+        <w:rPr>
+          <w:rFonts w:ascii="Arial" w:eastAsia="Arial" w:hAnsi="Arial" w:cs="Arial"/>
+          <w:color w:val="000000" w:themeColor="text1"/>
+          <w:sz w:val="24"/>
+          <w:szCs w:val="24"/>
+        </w:rPr>
+        <w:t>. O relatório consiste em 4 partes, divididos em: introdução, projeto, conclusão, referências. A parte “O projeto” apresenta o produto, os critérios de análise, a análise do produto, evidências, e um resumo final da análise.</w:t>
+      </w:r>
+    </w:p>
+    <w:p>
+      <w:pPr>
         <w:jc w:val="both"/>
         <w:rPr>
           <w:rFonts w:ascii="Arial" w:eastAsia="Arial" w:hAnsi="Arial" w:cs="Arial"/>
@@ -523,17 +584,6 @@
           <w:szCs w:val="24"/>
         </w:rPr>
       </w:pPr>
-    </w:p>
-    <w:p>
-      <w:pPr>
-        <w:jc w:val="both"/>
-        <w:rPr>
-          <w:rFonts w:ascii="Arial" w:eastAsia="Arial" w:hAnsi="Arial" w:cs="Arial"/>
-          <w:color w:val="000000" w:themeColor="text1"/>
-          <w:sz w:val="24"/>
-          <w:szCs w:val="24"/>
-        </w:rPr>
-      </w:pPr>
       <w:r>
         <w:rPr>
           <w:rFonts w:ascii="Arial" w:hAnsi="Arial" w:cs="Arial"/>
@@ -543,6 +593,8 @@
         </w:rPr>
         <w:br w:type="page"/>
       </w:r>
+      <w:bookmarkStart w:id="1" w:name="_GoBack"/>
+      <w:bookmarkEnd w:id="1"/>
     </w:p>
     <w:p>
       <w:pPr>
@@ -551,12 +603,12 @@
           <w:noProof/>
         </w:rPr>
       </w:pPr>
-      <w:bookmarkStart w:id="1" w:name="_Toc73287558"/>
+      <w:bookmarkStart w:id="2" w:name="_Toc73287558"/>
       <w:r>
         <w:lastRenderedPageBreak/>
         <w:t>SUMÁRIO</w:t>
       </w:r>
-      <w:bookmarkEnd w:id="1"/>
+      <w:bookmarkEnd w:id="2"/>
       <w:r>
         <w:fldChar w:fldCharType="begin"/>
       </w:r>
@@ -1794,12 +1846,12 @@
       <w:pPr>
         <w:pStyle w:val="Ttulo1"/>
       </w:pPr>
-      <w:bookmarkStart w:id="2" w:name="_Toc73287559"/>
+      <w:bookmarkStart w:id="3" w:name="_Toc73287559"/>
       <w:r>
         <w:lastRenderedPageBreak/>
         <w:t>INTRODUÇÃO</w:t>
       </w:r>
-      <w:bookmarkEnd w:id="2"/>
+      <w:bookmarkEnd w:id="3"/>
     </w:p>
     <w:p>
       <w:pPr>
@@ -2180,7 +2232,7 @@
       <w:pPr>
         <w:pStyle w:val="Ttulo1"/>
       </w:pPr>
-      <w:bookmarkStart w:id="3" w:name="_Toc73287560"/>
+      <w:bookmarkStart w:id="4" w:name="_Toc73287560"/>
       <w:r>
         <w:lastRenderedPageBreak/>
         <w:t>O</w:t>
@@ -2191,7 +2243,7 @@
       <w:r>
         <w:t>ROJETO</w:t>
       </w:r>
-      <w:bookmarkEnd w:id="3"/>
+      <w:bookmarkEnd w:id="4"/>
     </w:p>
     <w:p>
       <w:pPr>
@@ -2384,11 +2436,11 @@
       <w:pPr>
         <w:pStyle w:val="Ttulo2"/>
       </w:pPr>
-      <w:bookmarkStart w:id="4" w:name="_Toc73287561"/>
+      <w:bookmarkStart w:id="5" w:name="_Toc73287561"/>
       <w:r>
         <w:t>Detalhes do produto ou serviço</w:t>
       </w:r>
-      <w:bookmarkEnd w:id="4"/>
+      <w:bookmarkEnd w:id="5"/>
     </w:p>
     <w:tbl>
       <w:tblPr>
@@ -3213,11 +3265,11 @@
       <w:pPr>
         <w:pStyle w:val="Ttulo2"/>
       </w:pPr>
-      <w:bookmarkStart w:id="5" w:name="_Toc73287562"/>
+      <w:bookmarkStart w:id="6" w:name="_Toc73287562"/>
       <w:r>
         <w:t>Tabela de Análise</w:t>
       </w:r>
-      <w:bookmarkEnd w:id="5"/>
+      <w:bookmarkEnd w:id="6"/>
     </w:p>
     <w:tbl>
       <w:tblPr>
@@ -3997,8 +4049,6 @@
               </w:rPr>
               <w:t>2 – Visão geral do aplicativo.</w:t>
             </w:r>
-            <w:bookmarkStart w:id="6" w:name="_GoBack"/>
-            <w:bookmarkEnd w:id="6"/>
           </w:p>
         </w:tc>
       </w:tr>
@@ -7422,7 +7472,7 @@
 </file>
 
 <file path=customXml/itemProps1.xml><?xml version="1.0" encoding="utf-8"?>
-<ds:datastoreItem xmlns:ds="http://schemas.openxmlformats.org/officeDocument/2006/customXml" ds:itemID="{5C2D94A2-7294-400F-851F-0B2B2FE75509}">
+<ds:datastoreItem xmlns:ds="http://schemas.openxmlformats.org/officeDocument/2006/customXml" ds:itemID="{09B3BDDB-E9E7-4C4C-8B67-D5CE763A9A9C}">
   <ds:schemaRefs>
     <ds:schemaRef ds:uri="http://schemas.openxmlformats.org/officeDocument/2006/bibliography"/>
   </ds:schemaRefs>

</xml_diff>